<commit_message>
modificacion al formato de solicitud de cambios agregando una fila para notas
</commit_message>
<xml_diff>
--- a/Documentación/Solicitud de cambios.docx
+++ b/Documentación/Solicitud de cambios.docx
@@ -173,6 +173,27 @@
           <w:p/>
         </w:tc>
       </w:tr>
+      <w:tr>
+        <w:tc>
+          <w:tcPr>
+            <w:tcW w:w="2972" w:type="dxa"/>
+            <w:shd w:val="clear" w:color="auto" w:fill="D9D9D9" w:themeFill="background1" w:themeFillShade="D9"/>
+          </w:tcPr>
+          <w:p>
+            <w:r>
+              <w:t>NOTAS</w:t>
+            </w:r>
+            <w:bookmarkStart w:id="0" w:name="_GoBack"/>
+            <w:bookmarkEnd w:id="0"/>
+          </w:p>
+        </w:tc>
+        <w:tc>
+          <w:tcPr>
+            <w:tcW w:w="5856" w:type="dxa"/>
+          </w:tcPr>
+          <w:p/>
+        </w:tc>
+      </w:tr>
     </w:tbl>
     <w:p/>
     <w:tbl>
@@ -227,8 +248,6 @@
             <w:r>
               <w:t>Está</w:t>
             </w:r>
-            <w:bookmarkStart w:id="0" w:name="_GoBack"/>
-            <w:bookmarkEnd w:id="0"/>
             <w:r>
               <w:t xml:space="preserve"> de acuerdo?</w:t>
             </w:r>

</xml_diff>